<commit_message>
cambios en reto 2 y reto 5
</commit_message>
<xml_diff>
--- a/reto2/Reto 2.docx
+++ b/reto2/Reto 2.docx
@@ -2574,8 +2574,6 @@
               </w:rPr>
               <w:t>50 0                           0</w:t>
             </w:r>
-            <w:bookmarkStart w:id="0" w:name="_GoBack"/>
-            <w:bookmarkEnd w:id="0"/>
           </w:p>
           <w:p>
             <w:pPr>
@@ -2996,6 +2994,146 @@
       </w:tr>
     </w:tbl>
     <w:p/>
+    <w:p/>
+    <w:p/>
+    <w:p/>
+    <w:p>
+      <w:pPr>
+        <w:spacing w:after="0" w:line="240" w:lineRule="auto"/>
+        <w:rPr>
+          <w:rFonts w:ascii="Consolas" w:eastAsia="Times New Roman" w:hAnsi="Consolas" w:cs="Times New Roman"/>
+          <w:color w:val="000000"/>
+          <w:lang w:eastAsia="es-CO"/>
+        </w:rPr>
+      </w:pPr>
+      <w:bookmarkStart w:id="0" w:name="_GoBack"/>
+      <w:r>
+        <w:rPr>
+          <w:rFonts w:ascii="Consolas" w:eastAsia="Times New Roman" w:hAnsi="Consolas" w:cs="Times New Roman"/>
+          <w:color w:val="000000"/>
+          <w:lang w:eastAsia="es-CO"/>
+        </w:rPr>
+        <w:lastRenderedPageBreak/>
+        <w:t>50 8</w:t>
+      </w:r>
+      <w:r>
+        <w:rPr>
+          <w:rFonts w:ascii="Consolas" w:eastAsia="Times New Roman" w:hAnsi="Consolas" w:cs="Times New Roman"/>
+          <w:color w:val="000000"/>
+          <w:lang w:eastAsia="es-CO"/>
+        </w:rPr>
+        <w:t>0</w:t>
+      </w:r>
+    </w:p>
+    <w:p>
+      <w:pPr>
+        <w:spacing w:after="0" w:line="240" w:lineRule="auto"/>
+        <w:rPr>
+          <w:rFonts w:ascii="Consolas" w:eastAsia="Times New Roman" w:hAnsi="Consolas" w:cs="Times New Roman"/>
+          <w:color w:val="000000"/>
+          <w:lang w:eastAsia="es-CO"/>
+        </w:rPr>
+      </w:pPr>
+      <w:r>
+        <w:rPr>
+          <w:rFonts w:ascii="Consolas" w:eastAsia="Times New Roman" w:hAnsi="Consolas" w:cs="Times New Roman"/>
+          <w:color w:val="000000"/>
+          <w:lang w:eastAsia="es-CO"/>
+        </w:rPr>
+        <w:t>180 50</w:t>
+      </w:r>
+    </w:p>
+    <w:p>
+      <w:pPr>
+        <w:spacing w:after="0" w:line="240" w:lineRule="auto"/>
+        <w:rPr>
+          <w:rFonts w:ascii="Consolas" w:eastAsia="Times New Roman" w:hAnsi="Consolas" w:cs="Times New Roman"/>
+          <w:color w:val="000000"/>
+          <w:lang w:eastAsia="es-CO"/>
+        </w:rPr>
+      </w:pPr>
+      <w:r>
+        <w:rPr>
+          <w:rFonts w:ascii="Consolas" w:eastAsia="Times New Roman" w:hAnsi="Consolas" w:cs="Times New Roman"/>
+          <w:color w:val="000000"/>
+          <w:lang w:eastAsia="es-CO"/>
+        </w:rPr>
+        <w:t>80 50</w:t>
+      </w:r>
+    </w:p>
+    <w:p>
+      <w:pPr>
+        <w:spacing w:after="0" w:line="240" w:lineRule="auto"/>
+        <w:rPr>
+          <w:rFonts w:ascii="Consolas" w:eastAsia="Times New Roman" w:hAnsi="Consolas" w:cs="Times New Roman"/>
+          <w:color w:val="000000"/>
+          <w:lang w:eastAsia="es-CO"/>
+        </w:rPr>
+      </w:pPr>
+      <w:r>
+        <w:rPr>
+          <w:rFonts w:ascii="Consolas" w:eastAsia="Times New Roman" w:hAnsi="Consolas" w:cs="Times New Roman"/>
+          <w:color w:val="000000"/>
+          <w:lang w:eastAsia="es-CO"/>
+        </w:rPr>
+        <w:t>101 71</w:t>
+      </w:r>
+    </w:p>
+    <w:p>
+      <w:pPr>
+        <w:spacing w:after="0" w:line="240" w:lineRule="auto"/>
+        <w:rPr>
+          <w:rFonts w:ascii="Consolas" w:eastAsia="Times New Roman" w:hAnsi="Consolas" w:cs="Times New Roman"/>
+          <w:color w:val="000000"/>
+          <w:lang w:eastAsia="es-CO"/>
+        </w:rPr>
+      </w:pPr>
+      <w:r>
+        <w:rPr>
+          <w:rFonts w:ascii="Consolas" w:eastAsia="Times New Roman" w:hAnsi="Consolas" w:cs="Times New Roman"/>
+          <w:color w:val="000000"/>
+          <w:lang w:eastAsia="es-CO"/>
+        </w:rPr>
+        <w:t>172 124</w:t>
+      </w:r>
+    </w:p>
+    <w:p>
+      <w:pPr>
+        <w:spacing w:after="0" w:line="240" w:lineRule="auto"/>
+        <w:rPr>
+          <w:rFonts w:ascii="Consolas" w:eastAsia="Times New Roman" w:hAnsi="Consolas" w:cs="Times New Roman"/>
+          <w:color w:val="000000"/>
+          <w:lang w:eastAsia="es-CO"/>
+        </w:rPr>
+      </w:pPr>
+      <w:r>
+        <w:rPr>
+          <w:rFonts w:ascii="Consolas" w:eastAsia="Times New Roman" w:hAnsi="Consolas" w:cs="Times New Roman"/>
+          <w:color w:val="000000"/>
+          <w:lang w:eastAsia="es-CO"/>
+        </w:rPr>
+        <w:t>89 53</w:t>
+      </w:r>
+    </w:p>
+    <w:p>
+      <w:pPr>
+        <w:spacing w:after="0" w:line="240" w:lineRule="auto"/>
+        <w:rPr>
+          <w:rFonts w:ascii="Consolas" w:eastAsia="Times New Roman" w:hAnsi="Consolas" w:cs="Times New Roman"/>
+          <w:color w:val="000000"/>
+          <w:lang w:eastAsia="es-CO"/>
+        </w:rPr>
+      </w:pPr>
+      <w:r>
+        <w:rPr>
+          <w:rFonts w:ascii="Consolas" w:eastAsia="Times New Roman" w:hAnsi="Consolas" w:cs="Times New Roman"/>
+          <w:color w:val="000000"/>
+          <w:lang w:eastAsia="es-CO"/>
+        </w:rPr>
+        <w:t>223 143</w:t>
+      </w:r>
+      <w:bookmarkEnd w:id="0"/>
+    </w:p>
     <w:sectPr>
       <w:pgSz w:w="12240" w:h="15840"/>
       <w:pgMar w:top="1417" w:right="1701" w:bottom="1417" w:left="1701" w:header="708" w:footer="708" w:gutter="0"/>
@@ -4061,7 +4199,7 @@
 </file>
 
 <file path=customXml/itemProps1.xml><?xml version="1.0" encoding="utf-8"?>
-<ds:datastoreItem xmlns:ds="http://schemas.openxmlformats.org/officeDocument/2006/customXml" ds:itemID="{09A19D49-A056-41B7-8F77-F0037ED973AD}">
+<ds:datastoreItem xmlns:ds="http://schemas.openxmlformats.org/officeDocument/2006/customXml" ds:itemID="{B8290A97-434E-45A7-B9D2-23CBC1E0D339}">
   <ds:schemaRefs>
     <ds:schemaRef ds:uri="http://schemas.openxmlformats.org/officeDocument/2006/bibliography"/>
   </ds:schemaRefs>

</xml_diff>